<commit_message>
UML, Conceitual, Logico e BD
</commit_message>
<xml_diff>
--- a/Entrega 3/Parte 1 - Escopo do Projeto/SQUAD 28 ESCOPO PROJETO BEAUTY ACADEMY.docx
+++ b/Entrega 3/Parte 1 - Escopo do Projeto/SQUAD 28 ESCOPO PROJETO BEAUTY ACADEMY.docx
@@ -630,7 +630,27 @@
           <w:sz w:val="22"/>
           <w:shd w:fill="auto" w:val="clear"/>
         </w:rPr>
-        <w:t>3ª entrega - 19/01/2024 - Finalização e entrega total do projeto.</w:t>
+        <w:t xml:space="preserve">3ª entrega - </w:t>
+      </w:r>
+      <w:r>
+        <w:rPr>
+          <w:rFonts w:eastAsia="Calibri" w:cs="Calibri"/>
+          <w:color w:val="000000"/>
+          <w:spacing w:val="0"/>
+          <w:sz w:val="22"/>
+          <w:shd w:fill="auto" w:val="clear"/>
+        </w:rPr>
+        <w:t>28</w:t>
+      </w:r>
+      <w:r>
+        <w:rPr>
+          <w:rFonts w:eastAsia="Calibri" w:cs="Calibri"/>
+          <w:color w:val="000000"/>
+          <w:spacing w:val="0"/>
+          <w:sz w:val="22"/>
+          <w:shd w:fill="auto" w:val="clear"/>
+        </w:rPr>
+        <w:t>/01/2024 - Finalização e entrega total do projeto.</w:t>
       </w:r>
     </w:p>
     <w:p>
@@ -773,7 +793,10 @@
     <w:qFormat/>
     <w:pPr>
       <w:widowControl w:val="false"/>
+      <w:suppressAutoHyphens w:val="true"/>
       <w:bidi w:val="0"/>
+      <w:spacing w:before="0" w:after="0"/>
+      <w:jc w:val="left"/>
     </w:pPr>
     <w:rPr>
       <w:rFonts w:ascii="Calibri" w:hAnsi="Calibri" w:eastAsia="NSimSun" w:cs="Arial"/>

</xml_diff>